<commit_message>
code clean-up and adding explanatory comments
</commit_message>
<xml_diff>
--- a/docs/deliverables.docx
+++ b/docs/deliverables.docx
@@ -2430,7 +2430,7 @@
         </w:rPr>
         <w:lastRenderedPageBreak/>
         <w:drawing>
-          <wp:anchor distT="0" distB="0" distL="114300" distR="114300" simplePos="0" relativeHeight="251661312" behindDoc="1" locked="0" layoutInCell="1" allowOverlap="1" wp14:anchorId="7DCCF7EB" wp14:editId="3924B987">
+          <wp:anchor distT="0" distB="0" distL="114300" distR="114300" simplePos="0" relativeHeight="251661312" behindDoc="1" locked="0" layoutInCell="1" allowOverlap="1" wp14:anchorId="7DCCF7EB" wp14:editId="5F882D8F">
             <wp:simplePos x="0" y="0"/>
             <wp:positionH relativeFrom="column">
               <wp:posOffset>-653611</wp:posOffset>
@@ -2572,11 +2572,883 @@
       <w:pPr>
         <w:jc w:val="both"/>
         <w:rPr>
-          <w:sz w:val="24"/>
-          <w:szCs w:val="24"/>
-          <w:lang w:val="ro-RO"/>
-        </w:rPr>
-      </w:pPr>
+          <w:b/>
+          <w:bCs/>
+          <w:sz w:val="24"/>
+          <w:szCs w:val="24"/>
+          <w:lang w:val="ro-RO"/>
+        </w:rPr>
+      </w:pPr>
+      <w:r>
+        <w:rPr>
+          <w:b/>
+          <w:bCs/>
+          <w:sz w:val="24"/>
+          <w:szCs w:val="24"/>
+          <w:lang w:val="ro-RO"/>
+        </w:rPr>
+        <w:t>Memory Communication</w:t>
+      </w:r>
+    </w:p>
+    <w:p>
+      <w:pPr>
+        <w:jc w:val="both"/>
+        <w:rPr>
+          <w:sz w:val="24"/>
+          <w:szCs w:val="24"/>
+          <w:lang w:val="ro-RO"/>
+        </w:rPr>
+      </w:pPr>
+      <w:r>
+        <w:rPr>
+          <w:sz w:val="24"/>
+          <w:szCs w:val="24"/>
+          <w:lang w:val="ro-RO"/>
+        </w:rPr>
+        <w:t xml:space="preserve">The cache module can communicate with memory through </w:t>
+      </w:r>
+      <w:r>
+        <w:rPr>
+          <w:sz w:val="24"/>
+          <w:szCs w:val="24"/>
+          <w:lang w:val="ro-RO"/>
+        </w:rPr>
+        <w:t xml:space="preserve">: </w:t>
+      </w:r>
+      <w:r>
+        <w:rPr>
+          <w:sz w:val="24"/>
+          <w:szCs w:val="24"/>
+          <w:lang w:val="ro-RO"/>
+        </w:rPr>
+        <w:t>mem_addr (send address for data retrieval), mem_rd_en (signal to read from memory)</w:t>
+      </w:r>
+      <w:r>
+        <w:rPr>
+          <w:sz w:val="24"/>
+          <w:szCs w:val="24"/>
+          <w:lang w:val="ro-RO"/>
+        </w:rPr>
+        <w:t xml:space="preserve">, </w:t>
+      </w:r>
+      <w:r>
+        <w:rPr>
+          <w:sz w:val="24"/>
+          <w:szCs w:val="24"/>
+          <w:lang w:val="ro-RO"/>
+        </w:rPr>
+        <w:t>mem_wr_en (signal to write to memory)</w:t>
+      </w:r>
+      <w:r>
+        <w:rPr>
+          <w:sz w:val="24"/>
+          <w:szCs w:val="24"/>
+          <w:lang w:val="ro-RO"/>
+        </w:rPr>
+        <w:t>, mem_wr_blk (the block that is needed to be written in the memory after write-back dirty blocks)</w:t>
+      </w:r>
+      <w:r>
+        <w:rPr>
+          <w:sz w:val="24"/>
+          <w:szCs w:val="24"/>
+          <w:lang w:val="ro-RO"/>
+        </w:rPr>
+        <w:t>, mem_rd_blk (the block that is send to the cache when mem_rd_en is active and there is a miss in the cache)</w:t>
+      </w:r>
+      <w:r>
+        <w:rPr>
+          <w:sz w:val="24"/>
+          <w:szCs w:val="24"/>
+          <w:lang w:val="ro-RO"/>
+        </w:rPr>
+        <w:t>. When both mem_wr_en and mem_rd_en are active, the mem_rd_blk will get immediately the value of mem_wr_blk to send it back the the cache.</w:t>
+      </w:r>
+    </w:p>
+    <w:p>
+      <w:pPr>
+        <w:rPr>
+          <w:sz w:val="24"/>
+          <w:szCs w:val="24"/>
+          <w:lang w:val="ro-RO"/>
+        </w:rPr>
+      </w:pPr>
+      <w:r>
+        <w:rPr>
+          <w:rFonts w:eastAsia="Times New Roman" w:cs="Times New Roman"/>
+          <w:b/>
+          <w:bCs/>
+          <w:noProof w:val="0"/>
+          <w:kern w:val="0"/>
+          <w:sz w:val="24"/>
+          <w:szCs w:val="24"/>
+          <w:lang w:val="en-GB" w:eastAsia="en-GB"/>
+          <w14:ligatures w14:val="none"/>
+        </w:rPr>
+        <w:t>Module Functionality</w:t>
+      </w:r>
+    </w:p>
+    <w:p>
+      <w:pPr>
+        <w:spacing w:before="100" w:beforeAutospacing="1" w:after="100" w:afterAutospacing="1" w:line="240" w:lineRule="auto"/>
+        <w:rPr>
+          <w:rFonts w:eastAsia="Times New Roman" w:cs="Times New Roman"/>
+          <w:noProof w:val="0"/>
+          <w:kern w:val="0"/>
+          <w:sz w:val="24"/>
+          <w:szCs w:val="24"/>
+          <w:lang w:val="en-GB" w:eastAsia="en-GB"/>
+          <w14:ligatures w14:val="none"/>
+        </w:rPr>
+      </w:pPr>
+      <w:r>
+        <w:rPr>
+          <w:rFonts w:eastAsia="Times New Roman" w:cs="Times New Roman"/>
+          <w:noProof w:val="0"/>
+          <w:kern w:val="0"/>
+          <w:sz w:val="24"/>
+          <w:szCs w:val="24"/>
+          <w:lang w:val="en-GB" w:eastAsia="en-GB"/>
+          <w14:ligatures w14:val="none"/>
+        </w:rPr>
+        <w:t xml:space="preserve">The </w:t>
+      </w:r>
+      <w:proofErr w:type="spellStart"/>
+      <w:r>
+        <w:rPr>
+          <w:rFonts w:ascii="Courier New" w:eastAsia="Times New Roman" w:hAnsi="Courier New" w:cs="Courier New"/>
+          <w:noProof w:val="0"/>
+          <w:kern w:val="0"/>
+          <w:sz w:val="20"/>
+          <w:szCs w:val="20"/>
+          <w:lang w:val="en-GB" w:eastAsia="en-GB"/>
+          <w14:ligatures w14:val="none"/>
+        </w:rPr>
+        <w:t>cache_data</w:t>
+      </w:r>
+      <w:proofErr w:type="spellEnd"/>
+      <w:r>
+        <w:rPr>
+          <w:rFonts w:eastAsia="Times New Roman" w:cs="Times New Roman"/>
+          <w:noProof w:val="0"/>
+          <w:kern w:val="0"/>
+          <w:sz w:val="24"/>
+          <w:szCs w:val="24"/>
+          <w:lang w:val="en-GB" w:eastAsia="en-GB"/>
+          <w14:ligatures w14:val="none"/>
+        </w:rPr>
+        <w:t xml:space="preserve"> module interfaces with the CPU and main memory to perform read and write operations, ensuring data is stored and retrieved efficiently. The primary operations include:</w:t>
+      </w:r>
+    </w:p>
+    <w:p>
+      <w:pPr>
+        <w:numPr>
+          <w:ilvl w:val="0"/>
+          <w:numId w:val="6"/>
+        </w:numPr>
+        <w:spacing w:before="100" w:beforeAutospacing="1" w:after="100" w:afterAutospacing="1" w:line="240" w:lineRule="auto"/>
+        <w:rPr>
+          <w:rFonts w:eastAsia="Times New Roman" w:cs="Times New Roman"/>
+          <w:noProof w:val="0"/>
+          <w:kern w:val="0"/>
+          <w:sz w:val="24"/>
+          <w:szCs w:val="24"/>
+          <w:lang w:val="en-GB" w:eastAsia="en-GB"/>
+          <w14:ligatures w14:val="none"/>
+        </w:rPr>
+      </w:pPr>
+      <w:r>
+        <w:rPr>
+          <w:rFonts w:eastAsia="Times New Roman" w:cs="Times New Roman"/>
+          <w:b/>
+          <w:bCs/>
+          <w:noProof w:val="0"/>
+          <w:kern w:val="0"/>
+          <w:sz w:val="24"/>
+          <w:szCs w:val="24"/>
+          <w:lang w:val="en-GB" w:eastAsia="en-GB"/>
+          <w14:ligatures w14:val="none"/>
+        </w:rPr>
+        <w:lastRenderedPageBreak/>
+        <w:t>Read Operation (</w:t>
+      </w:r>
+      <w:proofErr w:type="spellStart"/>
+      <w:r>
+        <w:rPr>
+          <w:rFonts w:eastAsia="Times New Roman" w:cs="Times New Roman"/>
+          <w:b/>
+          <w:bCs/>
+          <w:noProof w:val="0"/>
+          <w:kern w:val="0"/>
+          <w:sz w:val="24"/>
+          <w:szCs w:val="24"/>
+          <w:lang w:val="en-GB" w:eastAsia="en-GB"/>
+          <w14:ligatures w14:val="none"/>
+        </w:rPr>
+        <w:t>rd_en</w:t>
+      </w:r>
+      <w:proofErr w:type="spellEnd"/>
+      <w:r>
+        <w:rPr>
+          <w:rFonts w:eastAsia="Times New Roman" w:cs="Times New Roman"/>
+          <w:b/>
+          <w:bCs/>
+          <w:noProof w:val="0"/>
+          <w:kern w:val="0"/>
+          <w:sz w:val="24"/>
+          <w:szCs w:val="24"/>
+          <w:lang w:val="en-GB" w:eastAsia="en-GB"/>
+          <w14:ligatures w14:val="none"/>
+        </w:rPr>
+        <w:t>)</w:t>
+      </w:r>
+      <w:r>
+        <w:rPr>
+          <w:rFonts w:eastAsia="Times New Roman" w:cs="Times New Roman"/>
+          <w:noProof w:val="0"/>
+          <w:kern w:val="0"/>
+          <w:sz w:val="24"/>
+          <w:szCs w:val="24"/>
+          <w:lang w:val="en-GB" w:eastAsia="en-GB"/>
+          <w14:ligatures w14:val="none"/>
+        </w:rPr>
+        <w:t>: Checks if the requested data is present in the cache (hit) and retrieves it. If the data is not present (miss), it initiates a memory read to fetch the block from main memory.</w:t>
+      </w:r>
+    </w:p>
+    <w:p>
+      <w:pPr>
+        <w:numPr>
+          <w:ilvl w:val="0"/>
+          <w:numId w:val="6"/>
+        </w:numPr>
+        <w:spacing w:before="100" w:beforeAutospacing="1" w:after="100" w:afterAutospacing="1" w:line="240" w:lineRule="auto"/>
+        <w:rPr>
+          <w:rFonts w:eastAsia="Times New Roman" w:cs="Times New Roman"/>
+          <w:noProof w:val="0"/>
+          <w:kern w:val="0"/>
+          <w:sz w:val="24"/>
+          <w:szCs w:val="24"/>
+          <w:lang w:val="en-GB" w:eastAsia="en-GB"/>
+          <w14:ligatures w14:val="none"/>
+        </w:rPr>
+      </w:pPr>
+      <w:r>
+        <w:rPr>
+          <w:rFonts w:eastAsia="Times New Roman" w:cs="Times New Roman"/>
+          <w:b/>
+          <w:bCs/>
+          <w:noProof w:val="0"/>
+          <w:kern w:val="0"/>
+          <w:sz w:val="24"/>
+          <w:szCs w:val="24"/>
+          <w:lang w:val="en-GB" w:eastAsia="en-GB"/>
+          <w14:ligatures w14:val="none"/>
+        </w:rPr>
+        <w:t>Write Operation (</w:t>
+      </w:r>
+      <w:proofErr w:type="spellStart"/>
+      <w:r>
+        <w:rPr>
+          <w:rFonts w:eastAsia="Times New Roman" w:cs="Times New Roman"/>
+          <w:b/>
+          <w:bCs/>
+          <w:noProof w:val="0"/>
+          <w:kern w:val="0"/>
+          <w:sz w:val="24"/>
+          <w:szCs w:val="24"/>
+          <w:lang w:val="en-GB" w:eastAsia="en-GB"/>
+          <w14:ligatures w14:val="none"/>
+        </w:rPr>
+        <w:t>wr_en</w:t>
+      </w:r>
+      <w:proofErr w:type="spellEnd"/>
+      <w:r>
+        <w:rPr>
+          <w:rFonts w:eastAsia="Times New Roman" w:cs="Times New Roman"/>
+          <w:b/>
+          <w:bCs/>
+          <w:noProof w:val="0"/>
+          <w:kern w:val="0"/>
+          <w:sz w:val="24"/>
+          <w:szCs w:val="24"/>
+          <w:lang w:val="en-GB" w:eastAsia="en-GB"/>
+          <w14:ligatures w14:val="none"/>
+        </w:rPr>
+        <w:t>)</w:t>
+      </w:r>
+      <w:r>
+        <w:rPr>
+          <w:rFonts w:eastAsia="Times New Roman" w:cs="Times New Roman"/>
+          <w:noProof w:val="0"/>
+          <w:kern w:val="0"/>
+          <w:sz w:val="24"/>
+          <w:szCs w:val="24"/>
+          <w:lang w:val="en-GB" w:eastAsia="en-GB"/>
+          <w14:ligatures w14:val="none"/>
+        </w:rPr>
+        <w:t>: Writes data to the cache if the block is present (hit). On a miss, the module evicts a block if necessary and writes the new data to the appropriate set.</w:t>
+      </w:r>
+    </w:p>
+    <w:p>
+      <w:pPr>
+        <w:spacing w:before="100" w:beforeAutospacing="1" w:after="100" w:afterAutospacing="1" w:line="240" w:lineRule="auto"/>
+        <w:rPr>
+          <w:rFonts w:eastAsia="Times New Roman" w:cs="Times New Roman"/>
+          <w:b/>
+          <w:bCs/>
+          <w:noProof w:val="0"/>
+          <w:kern w:val="0"/>
+          <w:sz w:val="24"/>
+          <w:szCs w:val="24"/>
+          <w:lang w:val="en-GB" w:eastAsia="en-GB"/>
+          <w14:ligatures w14:val="none"/>
+        </w:rPr>
+      </w:pPr>
+      <w:r>
+        <w:rPr>
+          <w:rFonts w:eastAsia="Times New Roman" w:cs="Times New Roman"/>
+          <w:b/>
+          <w:bCs/>
+          <w:noProof w:val="0"/>
+          <w:kern w:val="0"/>
+          <w:sz w:val="24"/>
+          <w:szCs w:val="24"/>
+          <w:lang w:val="en-GB" w:eastAsia="en-GB"/>
+          <w14:ligatures w14:val="none"/>
+        </w:rPr>
+        <w:t>Key Components and Registers</w:t>
+      </w:r>
+    </w:p>
+    <w:p>
+      <w:pPr>
+        <w:spacing w:before="100" w:beforeAutospacing="1" w:after="100" w:afterAutospacing="1" w:line="240" w:lineRule="auto"/>
+        <w:rPr>
+          <w:rFonts w:eastAsia="Times New Roman" w:cs="Times New Roman"/>
+          <w:b/>
+          <w:bCs/>
+          <w:noProof w:val="0"/>
+          <w:kern w:val="0"/>
+          <w:sz w:val="24"/>
+          <w:szCs w:val="24"/>
+          <w:lang w:val="en-GB" w:eastAsia="en-GB"/>
+          <w14:ligatures w14:val="none"/>
+        </w:rPr>
+      </w:pPr>
+      <w:r>
+        <w:rPr>
+          <w:rFonts w:eastAsia="Times New Roman" w:cs="Times New Roman"/>
+          <w:noProof w:val="0"/>
+          <w:kern w:val="0"/>
+          <w:sz w:val="24"/>
+          <w:szCs w:val="24"/>
+          <w:lang w:val="en-GB" w:eastAsia="en-GB"/>
+          <w14:ligatures w14:val="none"/>
+        </w:rPr>
+        <w:t>The cache structure comprises several critical components:</w:t>
+      </w:r>
+    </w:p>
+    <w:p>
+      <w:pPr>
+        <w:numPr>
+          <w:ilvl w:val="0"/>
+          <w:numId w:val="7"/>
+        </w:numPr>
+        <w:spacing w:before="100" w:beforeAutospacing="1" w:after="100" w:afterAutospacing="1" w:line="240" w:lineRule="auto"/>
+        <w:rPr>
+          <w:rFonts w:eastAsia="Times New Roman" w:cs="Times New Roman"/>
+          <w:noProof w:val="0"/>
+          <w:kern w:val="0"/>
+          <w:sz w:val="24"/>
+          <w:szCs w:val="24"/>
+          <w:lang w:val="en-GB" w:eastAsia="en-GB"/>
+          <w14:ligatures w14:val="none"/>
+        </w:rPr>
+      </w:pPr>
+      <w:r>
+        <w:rPr>
+          <w:rFonts w:eastAsia="Times New Roman" w:cs="Times New Roman"/>
+          <w:b/>
+          <w:bCs/>
+          <w:noProof w:val="0"/>
+          <w:kern w:val="0"/>
+          <w:sz w:val="24"/>
+          <w:szCs w:val="24"/>
+          <w:lang w:val="en-GB" w:eastAsia="en-GB"/>
+          <w14:ligatures w14:val="none"/>
+        </w:rPr>
+        <w:t>Valid Bits (valid)</w:t>
+      </w:r>
+      <w:r>
+        <w:rPr>
+          <w:rFonts w:eastAsia="Times New Roman" w:cs="Times New Roman"/>
+          <w:noProof w:val="0"/>
+          <w:kern w:val="0"/>
+          <w:sz w:val="24"/>
+          <w:szCs w:val="24"/>
+          <w:lang w:val="en-GB" w:eastAsia="en-GB"/>
+          <w14:ligatures w14:val="none"/>
+        </w:rPr>
+        <w:t>: Indicates whether a cache block contains valid data.</w:t>
+      </w:r>
+    </w:p>
+    <w:p>
+      <w:pPr>
+        <w:numPr>
+          <w:ilvl w:val="0"/>
+          <w:numId w:val="7"/>
+        </w:numPr>
+        <w:spacing w:before="100" w:beforeAutospacing="1" w:after="100" w:afterAutospacing="1" w:line="240" w:lineRule="auto"/>
+        <w:rPr>
+          <w:rFonts w:eastAsia="Times New Roman" w:cs="Times New Roman"/>
+          <w:noProof w:val="0"/>
+          <w:kern w:val="0"/>
+          <w:sz w:val="24"/>
+          <w:szCs w:val="24"/>
+          <w:lang w:val="en-GB" w:eastAsia="en-GB"/>
+          <w14:ligatures w14:val="none"/>
+        </w:rPr>
+      </w:pPr>
+      <w:r>
+        <w:rPr>
+          <w:rFonts w:eastAsia="Times New Roman" w:cs="Times New Roman"/>
+          <w:b/>
+          <w:bCs/>
+          <w:noProof w:val="0"/>
+          <w:kern w:val="0"/>
+          <w:sz w:val="24"/>
+          <w:szCs w:val="24"/>
+          <w:lang w:val="en-GB" w:eastAsia="en-GB"/>
+          <w14:ligatures w14:val="none"/>
+        </w:rPr>
+        <w:t>Dirty Bits (dirty)</w:t>
+      </w:r>
+      <w:r>
+        <w:rPr>
+          <w:rFonts w:eastAsia="Times New Roman" w:cs="Times New Roman"/>
+          <w:noProof w:val="0"/>
+          <w:kern w:val="0"/>
+          <w:sz w:val="24"/>
+          <w:szCs w:val="24"/>
+          <w:lang w:val="en-GB" w:eastAsia="en-GB"/>
+          <w14:ligatures w14:val="none"/>
+        </w:rPr>
+        <w:t>: Indicates whether a cache block has been modified and needs to be written back to main memory before being evicted.</w:t>
+      </w:r>
+    </w:p>
+    <w:p>
+      <w:pPr>
+        <w:numPr>
+          <w:ilvl w:val="0"/>
+          <w:numId w:val="7"/>
+        </w:numPr>
+        <w:spacing w:before="100" w:beforeAutospacing="1" w:after="100" w:afterAutospacing="1" w:line="240" w:lineRule="auto"/>
+        <w:rPr>
+          <w:rFonts w:eastAsia="Times New Roman" w:cs="Times New Roman"/>
+          <w:noProof w:val="0"/>
+          <w:kern w:val="0"/>
+          <w:sz w:val="24"/>
+          <w:szCs w:val="24"/>
+          <w:lang w:val="en-GB" w:eastAsia="en-GB"/>
+          <w14:ligatures w14:val="none"/>
+        </w:rPr>
+      </w:pPr>
+      <w:r>
+        <w:rPr>
+          <w:rFonts w:eastAsia="Times New Roman" w:cs="Times New Roman"/>
+          <w:b/>
+          <w:bCs/>
+          <w:noProof w:val="0"/>
+          <w:kern w:val="0"/>
+          <w:sz w:val="24"/>
+          <w:szCs w:val="24"/>
+          <w:lang w:val="en-GB" w:eastAsia="en-GB"/>
+          <w14:ligatures w14:val="none"/>
+        </w:rPr>
+        <w:t>Least Recently Used (LRU) Registers (</w:t>
+      </w:r>
+      <w:proofErr w:type="spellStart"/>
+      <w:r>
+        <w:rPr>
+          <w:rFonts w:eastAsia="Times New Roman" w:cs="Times New Roman"/>
+          <w:b/>
+          <w:bCs/>
+          <w:noProof w:val="0"/>
+          <w:kern w:val="0"/>
+          <w:sz w:val="24"/>
+          <w:szCs w:val="24"/>
+          <w:lang w:val="en-GB" w:eastAsia="en-GB"/>
+          <w14:ligatures w14:val="none"/>
+        </w:rPr>
+        <w:t>lru</w:t>
+      </w:r>
+      <w:proofErr w:type="spellEnd"/>
+      <w:r>
+        <w:rPr>
+          <w:rFonts w:eastAsia="Times New Roman" w:cs="Times New Roman"/>
+          <w:b/>
+          <w:bCs/>
+          <w:noProof w:val="0"/>
+          <w:kern w:val="0"/>
+          <w:sz w:val="24"/>
+          <w:szCs w:val="24"/>
+          <w:lang w:val="en-GB" w:eastAsia="en-GB"/>
+          <w14:ligatures w14:val="none"/>
+        </w:rPr>
+        <w:t>)</w:t>
+      </w:r>
+      <w:r>
+        <w:rPr>
+          <w:rFonts w:eastAsia="Times New Roman" w:cs="Times New Roman"/>
+          <w:noProof w:val="0"/>
+          <w:kern w:val="0"/>
+          <w:sz w:val="24"/>
+          <w:szCs w:val="24"/>
+          <w:lang w:val="en-GB" w:eastAsia="en-GB"/>
+          <w14:ligatures w14:val="none"/>
+        </w:rPr>
+        <w:t>: Maintains the order of block usage to determine the least recently used block for eviction.</w:t>
+      </w:r>
+    </w:p>
+    <w:p>
+      <w:pPr>
+        <w:numPr>
+          <w:ilvl w:val="0"/>
+          <w:numId w:val="7"/>
+        </w:numPr>
+        <w:spacing w:before="100" w:beforeAutospacing="1" w:after="100" w:afterAutospacing="1" w:line="240" w:lineRule="auto"/>
+        <w:rPr>
+          <w:rFonts w:eastAsia="Times New Roman" w:cs="Times New Roman"/>
+          <w:noProof w:val="0"/>
+          <w:kern w:val="0"/>
+          <w:sz w:val="24"/>
+          <w:szCs w:val="24"/>
+          <w:lang w:val="en-GB" w:eastAsia="en-GB"/>
+          <w14:ligatures w14:val="none"/>
+        </w:rPr>
+      </w:pPr>
+      <w:r>
+        <w:rPr>
+          <w:rFonts w:eastAsia="Times New Roman" w:cs="Times New Roman"/>
+          <w:b/>
+          <w:bCs/>
+          <w:noProof w:val="0"/>
+          <w:kern w:val="0"/>
+          <w:sz w:val="24"/>
+          <w:szCs w:val="24"/>
+          <w:lang w:val="en-GB" w:eastAsia="en-GB"/>
+          <w14:ligatures w14:val="none"/>
+        </w:rPr>
+        <w:t>Tags (tag)</w:t>
+      </w:r>
+      <w:r>
+        <w:rPr>
+          <w:rFonts w:eastAsia="Times New Roman" w:cs="Times New Roman"/>
+          <w:noProof w:val="0"/>
+          <w:kern w:val="0"/>
+          <w:sz w:val="24"/>
+          <w:szCs w:val="24"/>
+          <w:lang w:val="en-GB" w:eastAsia="en-GB"/>
+          <w14:ligatures w14:val="none"/>
+        </w:rPr>
+        <w:t>: Stores the tag portion of the address for cache lookup.</w:t>
+      </w:r>
+    </w:p>
+    <w:p>
+      <w:pPr>
+        <w:numPr>
+          <w:ilvl w:val="0"/>
+          <w:numId w:val="7"/>
+        </w:numPr>
+        <w:spacing w:before="100" w:beforeAutospacing="1" w:after="100" w:afterAutospacing="1" w:line="240" w:lineRule="auto"/>
+        <w:rPr>
+          <w:rFonts w:eastAsia="Times New Roman" w:cs="Times New Roman"/>
+          <w:noProof w:val="0"/>
+          <w:kern w:val="0"/>
+          <w:sz w:val="24"/>
+          <w:szCs w:val="24"/>
+          <w:lang w:val="en-GB" w:eastAsia="en-GB"/>
+          <w14:ligatures w14:val="none"/>
+        </w:rPr>
+      </w:pPr>
+      <w:r>
+        <w:rPr>
+          <w:rFonts w:eastAsia="Times New Roman" w:cs="Times New Roman"/>
+          <w:b/>
+          <w:bCs/>
+          <w:noProof w:val="0"/>
+          <w:kern w:val="0"/>
+          <w:sz w:val="24"/>
+          <w:szCs w:val="24"/>
+          <w:lang w:val="en-GB" w:eastAsia="en-GB"/>
+          <w14:ligatures w14:val="none"/>
+        </w:rPr>
+        <w:t>Data Blocks (data)</w:t>
+      </w:r>
+      <w:r>
+        <w:rPr>
+          <w:rFonts w:eastAsia="Times New Roman" w:cs="Times New Roman"/>
+          <w:noProof w:val="0"/>
+          <w:kern w:val="0"/>
+          <w:sz w:val="24"/>
+          <w:szCs w:val="24"/>
+          <w:lang w:val="en-GB" w:eastAsia="en-GB"/>
+          <w14:ligatures w14:val="none"/>
+        </w:rPr>
+        <w:t>: Stores the actual data blocks.</w:t>
+      </w:r>
+    </w:p>
+    <w:p>
+      <w:pPr>
+        <w:spacing w:before="100" w:beforeAutospacing="1" w:after="100" w:afterAutospacing="1" w:line="240" w:lineRule="auto"/>
+        <w:rPr>
+          <w:rFonts w:eastAsia="Times New Roman" w:cs="Times New Roman"/>
+          <w:b/>
+          <w:bCs/>
+          <w:noProof w:val="0"/>
+          <w:kern w:val="0"/>
+          <w:sz w:val="24"/>
+          <w:szCs w:val="24"/>
+          <w:lang w:val="en-GB" w:eastAsia="en-GB"/>
+          <w14:ligatures w14:val="none"/>
+        </w:rPr>
+      </w:pPr>
+      <w:r>
+        <w:rPr>
+          <w:rFonts w:eastAsia="Times New Roman" w:cs="Times New Roman"/>
+          <w:b/>
+          <w:bCs/>
+          <w:noProof w:val="0"/>
+          <w:kern w:val="0"/>
+          <w:sz w:val="24"/>
+          <w:szCs w:val="24"/>
+          <w:lang w:val="en-GB" w:eastAsia="en-GB"/>
+          <w14:ligatures w14:val="none"/>
+        </w:rPr>
+        <w:t>LRU Management</w:t>
+      </w:r>
+    </w:p>
+    <w:p>
+      <w:pPr>
+        <w:spacing w:before="100" w:beforeAutospacing="1" w:after="100" w:afterAutospacing="1" w:line="240" w:lineRule="auto"/>
+        <w:rPr>
+          <w:rFonts w:eastAsia="Times New Roman" w:cs="Times New Roman"/>
+          <w:noProof w:val="0"/>
+          <w:kern w:val="0"/>
+          <w:sz w:val="24"/>
+          <w:szCs w:val="24"/>
+          <w:lang w:val="en-GB" w:eastAsia="en-GB"/>
+          <w14:ligatures w14:val="none"/>
+        </w:rPr>
+      </w:pPr>
+      <w:r>
+        <w:rPr>
+          <w:rFonts w:eastAsia="Times New Roman" w:cs="Times New Roman"/>
+          <w:noProof w:val="0"/>
+          <w:kern w:val="0"/>
+          <w:sz w:val="24"/>
+          <w:szCs w:val="24"/>
+          <w:lang w:val="en-GB" w:eastAsia="en-GB"/>
+          <w14:ligatures w14:val="none"/>
+        </w:rPr>
+        <w:t>The LRU mechanism is critical for managing cache block replacement. It ensures that the least recently used block is identified and evicted when necessary. The LRU register values are updated as follows:</w:t>
+      </w:r>
+    </w:p>
+    <w:p>
+      <w:pPr>
+        <w:numPr>
+          <w:ilvl w:val="0"/>
+          <w:numId w:val="8"/>
+        </w:numPr>
+        <w:spacing w:before="100" w:beforeAutospacing="1" w:after="100" w:afterAutospacing="1" w:line="240" w:lineRule="auto"/>
+        <w:rPr>
+          <w:rFonts w:eastAsia="Times New Roman" w:cs="Times New Roman"/>
+          <w:noProof w:val="0"/>
+          <w:kern w:val="0"/>
+          <w:sz w:val="24"/>
+          <w:szCs w:val="24"/>
+          <w:lang w:val="en-GB" w:eastAsia="en-GB"/>
+          <w14:ligatures w14:val="none"/>
+        </w:rPr>
+      </w:pPr>
+      <w:r>
+        <w:rPr>
+          <w:rFonts w:eastAsia="Times New Roman" w:cs="Times New Roman"/>
+          <w:noProof w:val="0"/>
+          <w:kern w:val="0"/>
+          <w:sz w:val="24"/>
+          <w:szCs w:val="24"/>
+          <w:lang w:val="en-GB" w:eastAsia="en-GB"/>
+          <w14:ligatures w14:val="none"/>
+        </w:rPr>
+        <w:t>On a cache hit, the LRU counter for the accessed block is reset to zero, and other LRU counters are incremented.</w:t>
+      </w:r>
+    </w:p>
+    <w:p>
+      <w:pPr>
+        <w:numPr>
+          <w:ilvl w:val="0"/>
+          <w:numId w:val="8"/>
+        </w:numPr>
+        <w:spacing w:before="100" w:beforeAutospacing="1" w:after="100" w:afterAutospacing="1" w:line="240" w:lineRule="auto"/>
+        <w:rPr>
+          <w:rFonts w:eastAsia="Times New Roman" w:cs="Times New Roman"/>
+          <w:noProof w:val="0"/>
+          <w:kern w:val="0"/>
+          <w:sz w:val="24"/>
+          <w:szCs w:val="24"/>
+          <w:lang w:val="en-GB" w:eastAsia="en-GB"/>
+          <w14:ligatures w14:val="none"/>
+        </w:rPr>
+      </w:pPr>
+      <w:r>
+        <w:rPr>
+          <w:rFonts w:eastAsia="Times New Roman" w:cs="Times New Roman"/>
+          <w:noProof w:val="0"/>
+          <w:kern w:val="0"/>
+          <w:sz w:val="24"/>
+          <w:szCs w:val="24"/>
+          <w:lang w:val="en-GB" w:eastAsia="en-GB"/>
+          <w14:ligatures w14:val="none"/>
+        </w:rPr>
+        <w:t>On a cache miss and subsequent block replacement, the LRU counters are adjusted accordingly to reflect the new access pattern.</w:t>
+      </w:r>
+    </w:p>
+    <w:p>
+      <w:pPr>
+        <w:spacing w:before="100" w:beforeAutospacing="1" w:after="100" w:afterAutospacing="1" w:line="240" w:lineRule="auto"/>
+        <w:rPr>
+          <w:rFonts w:eastAsia="Times New Roman" w:cs="Times New Roman"/>
+          <w:b/>
+          <w:bCs/>
+          <w:noProof w:val="0"/>
+          <w:kern w:val="0"/>
+          <w:sz w:val="24"/>
+          <w:szCs w:val="24"/>
+          <w:lang w:val="en-GB" w:eastAsia="en-GB"/>
+          <w14:ligatures w14:val="none"/>
+        </w:rPr>
+      </w:pPr>
+      <w:r>
+        <w:rPr>
+          <w:rFonts w:eastAsia="Times New Roman" w:cs="Times New Roman"/>
+          <w:b/>
+          <w:bCs/>
+          <w:noProof w:val="0"/>
+          <w:kern w:val="0"/>
+          <w:sz w:val="24"/>
+          <w:szCs w:val="24"/>
+          <w:lang w:val="en-GB" w:eastAsia="en-GB"/>
+          <w14:ligatures w14:val="none"/>
+        </w:rPr>
+        <w:t>Initialization and Simulation</w:t>
+      </w:r>
+    </w:p>
+    <w:p>
+      <w:pPr>
+        <w:spacing w:before="100" w:beforeAutospacing="1" w:after="100" w:afterAutospacing="1" w:line="240" w:lineRule="auto"/>
+        <w:rPr>
+          <w:rFonts w:eastAsia="Times New Roman" w:cs="Times New Roman"/>
+          <w:noProof w:val="0"/>
+          <w:kern w:val="0"/>
+          <w:sz w:val="24"/>
+          <w:szCs w:val="24"/>
+          <w:lang w:val="en-GB" w:eastAsia="en-GB"/>
+          <w14:ligatures w14:val="none"/>
+        </w:rPr>
+      </w:pPr>
+      <w:r>
+        <w:rPr>
+          <w:rFonts w:eastAsia="Times New Roman" w:cs="Times New Roman"/>
+          <w:noProof w:val="0"/>
+          <w:kern w:val="0"/>
+          <w:sz w:val="24"/>
+          <w:szCs w:val="24"/>
+          <w:lang w:val="en-GB" w:eastAsia="en-GB"/>
+          <w14:ligatures w14:val="none"/>
+        </w:rPr>
+        <w:t>The cache is initialized to ensure all valid, dirty, and LRU registers are set to zero. This ensures that the cache starts in a clean state without any residual data from previous operations.</w:t>
+      </w:r>
+    </w:p>
+    <w:p>
+      <w:pPr>
+        <w:spacing w:before="100" w:beforeAutospacing="1" w:after="100" w:afterAutospacing="1" w:line="240" w:lineRule="auto"/>
+        <w:rPr>
+          <w:rFonts w:eastAsia="Times New Roman" w:cs="Times New Roman"/>
+          <w:b/>
+          <w:bCs/>
+          <w:noProof w:val="0"/>
+          <w:kern w:val="0"/>
+          <w:sz w:val="24"/>
+          <w:szCs w:val="24"/>
+          <w:lang w:val="en-GB" w:eastAsia="en-GB"/>
+          <w14:ligatures w14:val="none"/>
+        </w:rPr>
+      </w:pPr>
+      <w:r>
+        <w:rPr>
+          <w:rFonts w:eastAsia="Times New Roman" w:cs="Times New Roman"/>
+          <w:b/>
+          <w:bCs/>
+          <w:noProof w:val="0"/>
+          <w:kern w:val="0"/>
+          <w:sz w:val="24"/>
+          <w:szCs w:val="24"/>
+          <w:lang w:val="en-GB" w:eastAsia="en-GB"/>
+          <w14:ligatures w14:val="none"/>
+        </w:rPr>
+        <w:t>Conclusion</w:t>
+      </w:r>
+    </w:p>
+    <w:p>
+      <w:pPr>
+        <w:spacing w:before="100" w:beforeAutospacing="1" w:after="100" w:afterAutospacing="1" w:line="240" w:lineRule="auto"/>
+        <w:rPr>
+          <w:rFonts w:eastAsia="Times New Roman" w:cs="Times New Roman"/>
+          <w:noProof w:val="0"/>
+          <w:kern w:val="0"/>
+          <w:sz w:val="24"/>
+          <w:szCs w:val="24"/>
+          <w:lang w:val="en-GB" w:eastAsia="en-GB"/>
+          <w14:ligatures w14:val="none"/>
+        </w:rPr>
+      </w:pPr>
+      <w:r>
+        <w:rPr>
+          <w:rFonts w:eastAsia="Times New Roman" w:cs="Times New Roman"/>
+          <w:noProof w:val="0"/>
+          <w:kern w:val="0"/>
+          <w:sz w:val="24"/>
+          <w:szCs w:val="24"/>
+          <w:lang w:val="en-GB" w:eastAsia="en-GB"/>
+          <w14:ligatures w14:val="none"/>
+        </w:rPr>
+        <w:t xml:space="preserve">The 4-way set associative cache design detailed in this report aims to optimize memory access times by efficiently managing data retrieval and storage through its associative structure, LRU replacement policy, and robust state machine. The implementation in </w:t>
+      </w:r>
+      <w:proofErr w:type="spellStart"/>
+      <w:r>
+        <w:rPr>
+          <w:rFonts w:eastAsia="Times New Roman" w:cs="Times New Roman"/>
+          <w:noProof w:val="0"/>
+          <w:kern w:val="0"/>
+          <w:sz w:val="24"/>
+          <w:szCs w:val="24"/>
+          <w:lang w:val="en-GB" w:eastAsia="en-GB"/>
+          <w14:ligatures w14:val="none"/>
+        </w:rPr>
+        <w:t>SystemVerilog</w:t>
+      </w:r>
+      <w:proofErr w:type="spellEnd"/>
+      <w:r>
+        <w:rPr>
+          <w:rFonts w:eastAsia="Times New Roman" w:cs="Times New Roman"/>
+          <w:noProof w:val="0"/>
+          <w:kern w:val="0"/>
+          <w:sz w:val="24"/>
+          <w:szCs w:val="24"/>
+          <w:lang w:val="en-GB" w:eastAsia="en-GB"/>
+          <w14:ligatures w14:val="none"/>
+        </w:rPr>
+        <w:t xml:space="preserve"> provides a comprehensive solution to address the needs of high-speed data access in modern computing systems.</w:t>
+      </w:r>
     </w:p>
     <w:p>
       <w:pPr>
@@ -2601,7 +3473,16 @@
           <w:szCs w:val="24"/>
           <w:lang w:val="ro-RO"/>
         </w:rPr>
-        <w:t xml:space="preserve">to test the cache controller, the next challange was to select the corresponding test data to </w:t>
+        <w:t xml:space="preserve">to test the cache controller, the next challange was to select the </w:t>
+      </w:r>
+      <w:r>
+        <w:rPr>
+          <w:sz w:val="24"/>
+          <w:szCs w:val="24"/>
+          <w:lang w:val="ro-RO"/>
+        </w:rPr>
+        <w:lastRenderedPageBreak/>
+        <w:t xml:space="preserve">corresponding test data to </w:t>
       </w:r>
       <w:r>
         <w:rPr>
@@ -2644,6 +3525,155 @@
 <file path=word/numbering.xml><?xml version="1.0" encoding="utf-8"?>
 <w:numbering xmlns:wpc="http://schemas.microsoft.com/office/word/2010/wordprocessingCanvas" xmlns:cx="http://schemas.microsoft.com/office/drawing/2014/chartex" xmlns:cx1="http://schemas.microsoft.com/office/drawing/2015/9/8/chartex" xmlns:cx2="http://schemas.microsoft.com/office/drawing/2015/10/21/chartex" xmlns:cx3="http://schemas.microsoft.com/office/drawing/2016/5/9/chartex" xmlns:cx4="http://schemas.microsoft.com/office/drawing/2016/5/10/chartex" xmlns:cx5="http://schemas.microsoft.com/office/drawing/2016/5/11/chartex" xmlns:cx6="http://schemas.microsoft.com/office/drawing/2016/5/12/chartex" xmlns:cx7="http://schemas.microsoft.com/office/drawing/2016/5/13/chartex" xmlns:cx8="http://schemas.microsoft.com/office/drawing/2016/5/14/chartex" xmlns:mc="http://schemas.openxmlformats.org/markup-compatibility/2006" xmlns:aink="http://schemas.microsoft.com/office/drawing/2016/ink" xmlns:am3d="http://schemas.microsoft.com/office/drawing/2017/model3d" xmlns:o="urn:schemas-microsoft-com:office:office" xmlns:oel="http://schemas.microsoft.com/office/2019/extlst" xmlns:r="http://schemas.openxmlformats.org/officeDocument/2006/relationships" xmlns:m="http://schemas.openxmlformats.org/officeDocument/2006/math" xmlns:v="urn:schemas-microsoft-com:vml" xmlns:wp14="http://schemas.microsoft.com/office/word/2010/wordprocessingDrawing" xmlns:wp="http://schemas.openxmlformats.org/drawingml/2006/wordprocessingDrawing" xmlns:w10="urn:schemas-microsoft-com:office:word" xmlns:w="http://schemas.openxmlformats.org/wordprocessingml/2006/main" xmlns:w14="http://schemas.microsoft.com/office/word/2010/wordml" xmlns:w15="http://schemas.microsoft.com/office/word/2012/wordml" xmlns:w16cex="http://schemas.microsoft.com/office/word/2018/wordml/cex" xmlns:w16cid="http://schemas.microsoft.com/office/word/2016/wordml/cid" xmlns:w16="http://schemas.microsoft.com/office/word/2018/wordml" xmlns:w16sdtdh="http://schemas.microsoft.com/office/word/2020/wordml/sdtdatahash" xmlns:w16se="http://schemas.microsoft.com/office/word/2015/wordml/symex" xmlns:wpg="http://schemas.microsoft.com/office/word/2010/wordprocessingGroup" xmlns:wpi="http://schemas.microsoft.com/office/word/2010/wordprocessingInk" xmlns:wne="http://schemas.microsoft.com/office/word/2006/wordml" xmlns:wps="http://schemas.microsoft.com/office/word/2010/wordprocessingShape" mc:Ignorable="w14 w15 w16se w16cid w16 w16cex w16sdtdh wp14">
   <w:abstractNum w:abstractNumId="0" w15:restartNumberingAfterBreak="0">
+    <w:nsid w:val="209225FF"/>
+    <w:multiLevelType w:val="multilevel"/>
+    <w:tmpl w:val="CA78F824"/>
+    <w:lvl w:ilvl="0">
+      <w:start w:val="1"/>
+      <w:numFmt w:val="bullet"/>
+      <w:lvlText w:val=""/>
+      <w:lvlJc w:val="left"/>
+      <w:pPr>
+        <w:tabs>
+          <w:tab w:val="num" w:pos="720"/>
+        </w:tabs>
+        <w:ind w:left="720" w:hanging="360"/>
+      </w:pPr>
+      <w:rPr>
+        <w:rFonts w:ascii="Symbol" w:hAnsi="Symbol" w:hint="default"/>
+        <w:sz w:val="20"/>
+      </w:rPr>
+    </w:lvl>
+    <w:lvl w:ilvl="1" w:tentative="1">
+      <w:start w:val="1"/>
+      <w:numFmt w:val="bullet"/>
+      <w:lvlText w:val="o"/>
+      <w:lvlJc w:val="left"/>
+      <w:pPr>
+        <w:tabs>
+          <w:tab w:val="num" w:pos="1440"/>
+        </w:tabs>
+        <w:ind w:left="1440" w:hanging="360"/>
+      </w:pPr>
+      <w:rPr>
+        <w:rFonts w:ascii="Courier New" w:hAnsi="Courier New" w:hint="default"/>
+        <w:sz w:val="20"/>
+      </w:rPr>
+    </w:lvl>
+    <w:lvl w:ilvl="2" w:tentative="1">
+      <w:start w:val="1"/>
+      <w:numFmt w:val="bullet"/>
+      <w:lvlText w:val=""/>
+      <w:lvlJc w:val="left"/>
+      <w:pPr>
+        <w:tabs>
+          <w:tab w:val="num" w:pos="2160"/>
+        </w:tabs>
+        <w:ind w:left="2160" w:hanging="360"/>
+      </w:pPr>
+      <w:rPr>
+        <w:rFonts w:ascii="Wingdings" w:hAnsi="Wingdings" w:hint="default"/>
+        <w:sz w:val="20"/>
+      </w:rPr>
+    </w:lvl>
+    <w:lvl w:ilvl="3" w:tentative="1">
+      <w:start w:val="1"/>
+      <w:numFmt w:val="bullet"/>
+      <w:lvlText w:val=""/>
+      <w:lvlJc w:val="left"/>
+      <w:pPr>
+        <w:tabs>
+          <w:tab w:val="num" w:pos="2880"/>
+        </w:tabs>
+        <w:ind w:left="2880" w:hanging="360"/>
+      </w:pPr>
+      <w:rPr>
+        <w:rFonts w:ascii="Wingdings" w:hAnsi="Wingdings" w:hint="default"/>
+        <w:sz w:val="20"/>
+      </w:rPr>
+    </w:lvl>
+    <w:lvl w:ilvl="4" w:tentative="1">
+      <w:start w:val="1"/>
+      <w:numFmt w:val="bullet"/>
+      <w:lvlText w:val=""/>
+      <w:lvlJc w:val="left"/>
+      <w:pPr>
+        <w:tabs>
+          <w:tab w:val="num" w:pos="3600"/>
+        </w:tabs>
+        <w:ind w:left="3600" w:hanging="360"/>
+      </w:pPr>
+      <w:rPr>
+        <w:rFonts w:ascii="Wingdings" w:hAnsi="Wingdings" w:hint="default"/>
+        <w:sz w:val="20"/>
+      </w:rPr>
+    </w:lvl>
+    <w:lvl w:ilvl="5" w:tentative="1">
+      <w:start w:val="1"/>
+      <w:numFmt w:val="bullet"/>
+      <w:lvlText w:val=""/>
+      <w:lvlJc w:val="left"/>
+      <w:pPr>
+        <w:tabs>
+          <w:tab w:val="num" w:pos="4320"/>
+        </w:tabs>
+        <w:ind w:left="4320" w:hanging="360"/>
+      </w:pPr>
+      <w:rPr>
+        <w:rFonts w:ascii="Wingdings" w:hAnsi="Wingdings" w:hint="default"/>
+        <w:sz w:val="20"/>
+      </w:rPr>
+    </w:lvl>
+    <w:lvl w:ilvl="6" w:tentative="1">
+      <w:start w:val="1"/>
+      <w:numFmt w:val="bullet"/>
+      <w:lvlText w:val=""/>
+      <w:lvlJc w:val="left"/>
+      <w:pPr>
+        <w:tabs>
+          <w:tab w:val="num" w:pos="5040"/>
+        </w:tabs>
+        <w:ind w:left="5040" w:hanging="360"/>
+      </w:pPr>
+      <w:rPr>
+        <w:rFonts w:ascii="Wingdings" w:hAnsi="Wingdings" w:hint="default"/>
+        <w:sz w:val="20"/>
+      </w:rPr>
+    </w:lvl>
+    <w:lvl w:ilvl="7" w:tentative="1">
+      <w:start w:val="1"/>
+      <w:numFmt w:val="bullet"/>
+      <w:lvlText w:val=""/>
+      <w:lvlJc w:val="left"/>
+      <w:pPr>
+        <w:tabs>
+          <w:tab w:val="num" w:pos="5760"/>
+        </w:tabs>
+        <w:ind w:left="5760" w:hanging="360"/>
+      </w:pPr>
+      <w:rPr>
+        <w:rFonts w:ascii="Wingdings" w:hAnsi="Wingdings" w:hint="default"/>
+        <w:sz w:val="20"/>
+      </w:rPr>
+    </w:lvl>
+    <w:lvl w:ilvl="8" w:tentative="1">
+      <w:start w:val="1"/>
+      <w:numFmt w:val="bullet"/>
+      <w:lvlText w:val=""/>
+      <w:lvlJc w:val="left"/>
+      <w:pPr>
+        <w:tabs>
+          <w:tab w:val="num" w:pos="6480"/>
+        </w:tabs>
+        <w:ind w:left="6480" w:hanging="360"/>
+      </w:pPr>
+      <w:rPr>
+        <w:rFonts w:ascii="Wingdings" w:hAnsi="Wingdings" w:hint="default"/>
+        <w:sz w:val="20"/>
+      </w:rPr>
+    </w:lvl>
+  </w:abstractNum>
+  <w:abstractNum w:abstractNumId="1" w15:restartNumberingAfterBreak="0">
     <w:nsid w:val="287D7F94"/>
     <w:multiLevelType w:val="hybridMultilevel"/>
     <w:tmpl w:val="294804EE"/>
@@ -2756,7 +3786,7 @@
       </w:rPr>
     </w:lvl>
   </w:abstractNum>
-  <w:abstractNum w:abstractNumId="1" w15:restartNumberingAfterBreak="0">
+  <w:abstractNum w:abstractNumId="2" w15:restartNumberingAfterBreak="0">
     <w:nsid w:val="2E233CC9"/>
     <w:multiLevelType w:val="hybridMultilevel"/>
     <w:tmpl w:val="41AA8B34"/>
@@ -2869,7 +3899,7 @@
       </w:rPr>
     </w:lvl>
   </w:abstractNum>
-  <w:abstractNum w:abstractNumId="2" w15:restartNumberingAfterBreak="0">
+  <w:abstractNum w:abstractNumId="3" w15:restartNumberingAfterBreak="0">
     <w:nsid w:val="39C56CCF"/>
     <w:multiLevelType w:val="hybridMultilevel"/>
     <w:tmpl w:val="3620F078"/>
@@ -2982,7 +4012,305 @@
       </w:rPr>
     </w:lvl>
   </w:abstractNum>
-  <w:abstractNum w:abstractNumId="3" w15:restartNumberingAfterBreak="0">
+  <w:abstractNum w:abstractNumId="4" w15:restartNumberingAfterBreak="0">
+    <w:nsid w:val="4ED042DA"/>
+    <w:multiLevelType w:val="multilevel"/>
+    <w:tmpl w:val="BDB8D8EA"/>
+    <w:lvl w:ilvl="0">
+      <w:start w:val="1"/>
+      <w:numFmt w:val="bullet"/>
+      <w:lvlText w:val=""/>
+      <w:lvlJc w:val="left"/>
+      <w:pPr>
+        <w:tabs>
+          <w:tab w:val="num" w:pos="720"/>
+        </w:tabs>
+        <w:ind w:left="720" w:hanging="360"/>
+      </w:pPr>
+      <w:rPr>
+        <w:rFonts w:ascii="Symbol" w:hAnsi="Symbol" w:hint="default"/>
+        <w:sz w:val="20"/>
+      </w:rPr>
+    </w:lvl>
+    <w:lvl w:ilvl="1" w:tentative="1">
+      <w:start w:val="1"/>
+      <w:numFmt w:val="bullet"/>
+      <w:lvlText w:val="o"/>
+      <w:lvlJc w:val="left"/>
+      <w:pPr>
+        <w:tabs>
+          <w:tab w:val="num" w:pos="1440"/>
+        </w:tabs>
+        <w:ind w:left="1440" w:hanging="360"/>
+      </w:pPr>
+      <w:rPr>
+        <w:rFonts w:ascii="Courier New" w:hAnsi="Courier New" w:hint="default"/>
+        <w:sz w:val="20"/>
+      </w:rPr>
+    </w:lvl>
+    <w:lvl w:ilvl="2" w:tentative="1">
+      <w:start w:val="1"/>
+      <w:numFmt w:val="bullet"/>
+      <w:lvlText w:val=""/>
+      <w:lvlJc w:val="left"/>
+      <w:pPr>
+        <w:tabs>
+          <w:tab w:val="num" w:pos="2160"/>
+        </w:tabs>
+        <w:ind w:left="2160" w:hanging="360"/>
+      </w:pPr>
+      <w:rPr>
+        <w:rFonts w:ascii="Wingdings" w:hAnsi="Wingdings" w:hint="default"/>
+        <w:sz w:val="20"/>
+      </w:rPr>
+    </w:lvl>
+    <w:lvl w:ilvl="3" w:tentative="1">
+      <w:start w:val="1"/>
+      <w:numFmt w:val="bullet"/>
+      <w:lvlText w:val=""/>
+      <w:lvlJc w:val="left"/>
+      <w:pPr>
+        <w:tabs>
+          <w:tab w:val="num" w:pos="2880"/>
+        </w:tabs>
+        <w:ind w:left="2880" w:hanging="360"/>
+      </w:pPr>
+      <w:rPr>
+        <w:rFonts w:ascii="Wingdings" w:hAnsi="Wingdings" w:hint="default"/>
+        <w:sz w:val="20"/>
+      </w:rPr>
+    </w:lvl>
+    <w:lvl w:ilvl="4" w:tentative="1">
+      <w:start w:val="1"/>
+      <w:numFmt w:val="bullet"/>
+      <w:lvlText w:val=""/>
+      <w:lvlJc w:val="left"/>
+      <w:pPr>
+        <w:tabs>
+          <w:tab w:val="num" w:pos="3600"/>
+        </w:tabs>
+        <w:ind w:left="3600" w:hanging="360"/>
+      </w:pPr>
+      <w:rPr>
+        <w:rFonts w:ascii="Wingdings" w:hAnsi="Wingdings" w:hint="default"/>
+        <w:sz w:val="20"/>
+      </w:rPr>
+    </w:lvl>
+    <w:lvl w:ilvl="5" w:tentative="1">
+      <w:start w:val="1"/>
+      <w:numFmt w:val="bullet"/>
+      <w:lvlText w:val=""/>
+      <w:lvlJc w:val="left"/>
+      <w:pPr>
+        <w:tabs>
+          <w:tab w:val="num" w:pos="4320"/>
+        </w:tabs>
+        <w:ind w:left="4320" w:hanging="360"/>
+      </w:pPr>
+      <w:rPr>
+        <w:rFonts w:ascii="Wingdings" w:hAnsi="Wingdings" w:hint="default"/>
+        <w:sz w:val="20"/>
+      </w:rPr>
+    </w:lvl>
+    <w:lvl w:ilvl="6" w:tentative="1">
+      <w:start w:val="1"/>
+      <w:numFmt w:val="bullet"/>
+      <w:lvlText w:val=""/>
+      <w:lvlJc w:val="left"/>
+      <w:pPr>
+        <w:tabs>
+          <w:tab w:val="num" w:pos="5040"/>
+        </w:tabs>
+        <w:ind w:left="5040" w:hanging="360"/>
+      </w:pPr>
+      <w:rPr>
+        <w:rFonts w:ascii="Wingdings" w:hAnsi="Wingdings" w:hint="default"/>
+        <w:sz w:val="20"/>
+      </w:rPr>
+    </w:lvl>
+    <w:lvl w:ilvl="7" w:tentative="1">
+      <w:start w:val="1"/>
+      <w:numFmt w:val="bullet"/>
+      <w:lvlText w:val=""/>
+      <w:lvlJc w:val="left"/>
+      <w:pPr>
+        <w:tabs>
+          <w:tab w:val="num" w:pos="5760"/>
+        </w:tabs>
+        <w:ind w:left="5760" w:hanging="360"/>
+      </w:pPr>
+      <w:rPr>
+        <w:rFonts w:ascii="Wingdings" w:hAnsi="Wingdings" w:hint="default"/>
+        <w:sz w:val="20"/>
+      </w:rPr>
+    </w:lvl>
+    <w:lvl w:ilvl="8" w:tentative="1">
+      <w:start w:val="1"/>
+      <w:numFmt w:val="bullet"/>
+      <w:lvlText w:val=""/>
+      <w:lvlJc w:val="left"/>
+      <w:pPr>
+        <w:tabs>
+          <w:tab w:val="num" w:pos="6480"/>
+        </w:tabs>
+        <w:ind w:left="6480" w:hanging="360"/>
+      </w:pPr>
+      <w:rPr>
+        <w:rFonts w:ascii="Wingdings" w:hAnsi="Wingdings" w:hint="default"/>
+        <w:sz w:val="20"/>
+      </w:rPr>
+    </w:lvl>
+  </w:abstractNum>
+  <w:abstractNum w:abstractNumId="5" w15:restartNumberingAfterBreak="0">
+    <w:nsid w:val="58341C51"/>
+    <w:multiLevelType w:val="multilevel"/>
+    <w:tmpl w:val="1CCC1514"/>
+    <w:lvl w:ilvl="0">
+      <w:start w:val="1"/>
+      <w:numFmt w:val="bullet"/>
+      <w:lvlText w:val=""/>
+      <w:lvlJc w:val="left"/>
+      <w:pPr>
+        <w:tabs>
+          <w:tab w:val="num" w:pos="720"/>
+        </w:tabs>
+        <w:ind w:left="720" w:hanging="360"/>
+      </w:pPr>
+      <w:rPr>
+        <w:rFonts w:ascii="Symbol" w:hAnsi="Symbol" w:hint="default"/>
+        <w:sz w:val="20"/>
+      </w:rPr>
+    </w:lvl>
+    <w:lvl w:ilvl="1" w:tentative="1">
+      <w:start w:val="1"/>
+      <w:numFmt w:val="bullet"/>
+      <w:lvlText w:val="o"/>
+      <w:lvlJc w:val="left"/>
+      <w:pPr>
+        <w:tabs>
+          <w:tab w:val="num" w:pos="1440"/>
+        </w:tabs>
+        <w:ind w:left="1440" w:hanging="360"/>
+      </w:pPr>
+      <w:rPr>
+        <w:rFonts w:ascii="Courier New" w:hAnsi="Courier New" w:hint="default"/>
+        <w:sz w:val="20"/>
+      </w:rPr>
+    </w:lvl>
+    <w:lvl w:ilvl="2" w:tentative="1">
+      <w:start w:val="1"/>
+      <w:numFmt w:val="bullet"/>
+      <w:lvlText w:val=""/>
+      <w:lvlJc w:val="left"/>
+      <w:pPr>
+        <w:tabs>
+          <w:tab w:val="num" w:pos="2160"/>
+        </w:tabs>
+        <w:ind w:left="2160" w:hanging="360"/>
+      </w:pPr>
+      <w:rPr>
+        <w:rFonts w:ascii="Wingdings" w:hAnsi="Wingdings" w:hint="default"/>
+        <w:sz w:val="20"/>
+      </w:rPr>
+    </w:lvl>
+    <w:lvl w:ilvl="3" w:tentative="1">
+      <w:start w:val="1"/>
+      <w:numFmt w:val="bullet"/>
+      <w:lvlText w:val=""/>
+      <w:lvlJc w:val="left"/>
+      <w:pPr>
+        <w:tabs>
+          <w:tab w:val="num" w:pos="2880"/>
+        </w:tabs>
+        <w:ind w:left="2880" w:hanging="360"/>
+      </w:pPr>
+      <w:rPr>
+        <w:rFonts w:ascii="Wingdings" w:hAnsi="Wingdings" w:hint="default"/>
+        <w:sz w:val="20"/>
+      </w:rPr>
+    </w:lvl>
+    <w:lvl w:ilvl="4" w:tentative="1">
+      <w:start w:val="1"/>
+      <w:numFmt w:val="bullet"/>
+      <w:lvlText w:val=""/>
+      <w:lvlJc w:val="left"/>
+      <w:pPr>
+        <w:tabs>
+          <w:tab w:val="num" w:pos="3600"/>
+        </w:tabs>
+        <w:ind w:left="3600" w:hanging="360"/>
+      </w:pPr>
+      <w:rPr>
+        <w:rFonts w:ascii="Wingdings" w:hAnsi="Wingdings" w:hint="default"/>
+        <w:sz w:val="20"/>
+      </w:rPr>
+    </w:lvl>
+    <w:lvl w:ilvl="5" w:tentative="1">
+      <w:start w:val="1"/>
+      <w:numFmt w:val="bullet"/>
+      <w:lvlText w:val=""/>
+      <w:lvlJc w:val="left"/>
+      <w:pPr>
+        <w:tabs>
+          <w:tab w:val="num" w:pos="4320"/>
+        </w:tabs>
+        <w:ind w:left="4320" w:hanging="360"/>
+      </w:pPr>
+      <w:rPr>
+        <w:rFonts w:ascii="Wingdings" w:hAnsi="Wingdings" w:hint="default"/>
+        <w:sz w:val="20"/>
+      </w:rPr>
+    </w:lvl>
+    <w:lvl w:ilvl="6" w:tentative="1">
+      <w:start w:val="1"/>
+      <w:numFmt w:val="bullet"/>
+      <w:lvlText w:val=""/>
+      <w:lvlJc w:val="left"/>
+      <w:pPr>
+        <w:tabs>
+          <w:tab w:val="num" w:pos="5040"/>
+        </w:tabs>
+        <w:ind w:left="5040" w:hanging="360"/>
+      </w:pPr>
+      <w:rPr>
+        <w:rFonts w:ascii="Wingdings" w:hAnsi="Wingdings" w:hint="default"/>
+        <w:sz w:val="20"/>
+      </w:rPr>
+    </w:lvl>
+    <w:lvl w:ilvl="7" w:tentative="1">
+      <w:start w:val="1"/>
+      <w:numFmt w:val="bullet"/>
+      <w:lvlText w:val=""/>
+      <w:lvlJc w:val="left"/>
+      <w:pPr>
+        <w:tabs>
+          <w:tab w:val="num" w:pos="5760"/>
+        </w:tabs>
+        <w:ind w:left="5760" w:hanging="360"/>
+      </w:pPr>
+      <w:rPr>
+        <w:rFonts w:ascii="Wingdings" w:hAnsi="Wingdings" w:hint="default"/>
+        <w:sz w:val="20"/>
+      </w:rPr>
+    </w:lvl>
+    <w:lvl w:ilvl="8" w:tentative="1">
+      <w:start w:val="1"/>
+      <w:numFmt w:val="bullet"/>
+      <w:lvlText w:val=""/>
+      <w:lvlJc w:val="left"/>
+      <w:pPr>
+        <w:tabs>
+          <w:tab w:val="num" w:pos="6480"/>
+        </w:tabs>
+        <w:ind w:left="6480" w:hanging="360"/>
+      </w:pPr>
+      <w:rPr>
+        <w:rFonts w:ascii="Wingdings" w:hAnsi="Wingdings" w:hint="default"/>
+        <w:sz w:val="20"/>
+      </w:rPr>
+    </w:lvl>
+  </w:abstractNum>
+  <w:abstractNum w:abstractNumId="6" w15:restartNumberingAfterBreak="0">
     <w:nsid w:val="63935081"/>
     <w:multiLevelType w:val="hybridMultilevel"/>
     <w:tmpl w:val="60B0D162"/>
@@ -3095,7 +4423,7 @@
       </w:rPr>
     </w:lvl>
   </w:abstractNum>
-  <w:abstractNum w:abstractNumId="4" w15:restartNumberingAfterBreak="0">
+  <w:abstractNum w:abstractNumId="7" w15:restartNumberingAfterBreak="0">
     <w:nsid w:val="77007D58"/>
     <w:multiLevelType w:val="hybridMultilevel"/>
     <w:tmpl w:val="2E6402A6"/>
@@ -3209,19 +4537,28 @@
     </w:lvl>
   </w:abstractNum>
   <w:num w:numId="1" w16cid:durableId="1628733033">
+    <w:abstractNumId w:val="6"/>
+  </w:num>
+  <w:num w:numId="2" w16cid:durableId="143394890">
+    <w:abstractNumId w:val="1"/>
+  </w:num>
+  <w:num w:numId="3" w16cid:durableId="525750261">
     <w:abstractNumId w:val="3"/>
   </w:num>
-  <w:num w:numId="2" w16cid:durableId="143394890">
+  <w:num w:numId="4" w16cid:durableId="1035347359">
+    <w:abstractNumId w:val="7"/>
+  </w:num>
+  <w:num w:numId="5" w16cid:durableId="366568412">
+    <w:abstractNumId w:val="2"/>
+  </w:num>
+  <w:num w:numId="6" w16cid:durableId="210967090">
+    <w:abstractNumId w:val="5"/>
+  </w:num>
+  <w:num w:numId="7" w16cid:durableId="96101323">
     <w:abstractNumId w:val="0"/>
   </w:num>
-  <w:num w:numId="3" w16cid:durableId="525750261">
-    <w:abstractNumId w:val="2"/>
-  </w:num>
-  <w:num w:numId="4" w16cid:durableId="1035347359">
+  <w:num w:numId="8" w16cid:durableId="531113804">
     <w:abstractNumId w:val="4"/>
-  </w:num>
-  <w:num w:numId="5" w16cid:durableId="366568412">
-    <w:abstractNumId w:val="1"/>
   </w:num>
 </w:numbering>
 </file>
@@ -3704,7 +5041,6 @@
     <w:next w:val="Normal"/>
     <w:link w:val="Heading4Char"/>
     <w:uiPriority w:val="9"/>
-    <w:semiHidden/>
     <w:unhideWhenUsed/>
     <w:qFormat/>
     <w:rsid w:val="00906F12"/>
@@ -3909,7 +5245,6 @@
     <w:basedOn w:val="DefaultParagraphFont"/>
     <w:link w:val="Heading4"/>
     <w:uiPriority w:val="9"/>
-    <w:semiHidden/>
     <w:rsid w:val="00906F12"/>
     <w:rPr>
       <w:rFonts w:eastAsiaTheme="majorEastAsia" w:cstheme="majorBidi"/>
@@ -4207,6 +5542,50 @@
     <w:rPr>
       <w:noProof/>
       <w:lang w:val="en-US"/>
+    </w:rPr>
+  </w:style>
+  <w:style w:type="paragraph" w:styleId="NormalWeb">
+    <w:name w:val="Normal (Web)"/>
+    <w:basedOn w:val="Normal"/>
+    <w:uiPriority w:val="99"/>
+    <w:semiHidden/>
+    <w:unhideWhenUsed/>
+    <w:rsid w:val="00162CE0"/>
+    <w:pPr>
+      <w:spacing w:before="100" w:beforeAutospacing="1" w:after="100" w:afterAutospacing="1" w:line="240" w:lineRule="auto"/>
+    </w:pPr>
+    <w:rPr>
+      <w:rFonts w:ascii="Times New Roman" w:eastAsia="Times New Roman" w:hAnsi="Times New Roman" w:cs="Times New Roman"/>
+      <w:noProof w:val="0"/>
+      <w:kern w:val="0"/>
+      <w:sz w:val="24"/>
+      <w:szCs w:val="24"/>
+      <w:lang w:val="en-GB" w:eastAsia="en-GB"/>
+      <w14:ligatures w14:val="none"/>
+    </w:rPr>
+  </w:style>
+  <w:style w:type="character" w:styleId="HTMLCode">
+    <w:name w:val="HTML Code"/>
+    <w:basedOn w:val="DefaultParagraphFont"/>
+    <w:uiPriority w:val="99"/>
+    <w:semiHidden/>
+    <w:unhideWhenUsed/>
+    <w:rsid w:val="00162CE0"/>
+    <w:rPr>
+      <w:rFonts w:ascii="Courier New" w:eastAsia="Times New Roman" w:hAnsi="Courier New" w:cs="Courier New"/>
+      <w:sz w:val="20"/>
+      <w:szCs w:val="20"/>
+    </w:rPr>
+  </w:style>
+  <w:style w:type="character" w:styleId="Strong">
+    <w:name w:val="Strong"/>
+    <w:basedOn w:val="DefaultParagraphFont"/>
+    <w:uiPriority w:val="22"/>
+    <w:qFormat/>
+    <w:rsid w:val="00162CE0"/>
+    <w:rPr>
+      <w:b/>
+      <w:bCs/>
     </w:rPr>
   </w:style>
 </w:styles>

</xml_diff>